<commit_message>
Ajusta layout da promissória (datas sem quebrar linha)
</commit_message>
<xml_diff>
--- a/assets/template_promissoria.docx
+++ b/assets/template_promissoria.docx
@@ -64,7 +64,7 @@
         <w:rPr>
           <w:sz w:val="24"/>
         </w:rPr>
-        <w:tab/>
+        <w:t xml:space="preserve">                                           </w:t>
       </w:r>
       <w:r>
         <w:rPr>
@@ -1161,7 +1161,19 @@
         <w:rPr>
           <w:sz w:val="21"/>
         </w:rPr>
-        <w:t xml:space="preserve">                                                                                                       Brasília – Df {{ DATA_</w:t>
+        <w:t xml:space="preserve">                                                                                     Brasília – D</w:t>
+      </w:r>
+      <w:r>
+        <w:rPr>
+          <w:sz w:val="21"/>
+        </w:rPr>
+        <w:t>F</w:t>
+      </w:r>
+      <w:r>
+        <w:rPr>
+          <w:sz w:val="21"/>
+        </w:rPr>
+        <w:t xml:space="preserve"> {{ DATA_</w:t>
       </w:r>
       <w:r>
         <w:rPr>

</xml_diff>